<commit_message>
Update for PA1 submission
</commit_message>
<xml_diff>
--- a/docs/General/Project Management/Software Development Plan.docx
+++ b/docs/General/Project Management/Software Development Plan.docx
@@ -48,7 +48,7 @@
           <w:szCs w:val="28"/>
           <w:rtl w:val="0"/>
         </w:rPr>
-        <w:t xml:space="preserve">Version &lt;1.0&gt;</w:t>
+        <w:t xml:space="preserve">Version 1.0</w:t>
       </w:r>
     </w:p>
     <w:p>
@@ -6239,497 +6239,6 @@
     </w:p>
     <w:p>
       <w:pPr>
-        <w:keepNext w:val="0"/>
-        <w:keepLines w:val="0"/>
-        <w:pageBreakBefore w:val="0"/>
-        <w:widowControl w:val="1"/>
-        <w:pBdr>
-          <w:top w:space="0" w:sz="0" w:val="nil"/>
-          <w:left w:space="0" w:sz="0" w:val="nil"/>
-          <w:bottom w:space="0" w:sz="0" w:val="nil"/>
-          <w:right w:space="0" w:sz="0" w:val="nil"/>
-          <w:between w:space="0" w:sz="0" w:val="nil"/>
-        </w:pBdr>
-        <w:shd w:fill="auto" w:val="clear"/>
-        <w:spacing w:after="120" w:before="0" w:line="240" w:lineRule="auto"/>
-        <w:ind w:left="720" w:right="0" w:firstLine="0"/>
-        <w:jc w:val="left"/>
-        <w:rPr>
-          <w:rFonts w:ascii="Times New Roman" w:cs="Times New Roman" w:eastAsia="Times New Roman" w:hAnsi="Times New Roman"/>
-          <w:b w:val="0"/>
-          <w:i w:val="1"/>
-          <w:smallCaps w:val="0"/>
-          <w:strike w:val="0"/>
-          <w:color w:val="0000ff"/>
-          <w:sz w:val="20"/>
-          <w:szCs w:val="20"/>
-          <w:u w:val="none"/>
-          <w:shd w:fill="auto" w:val="clear"/>
-          <w:vertAlign w:val="baseline"/>
-        </w:rPr>
-      </w:pPr>
-      <w:r>
-        <w:rPr>
-          <w:rFonts w:ascii="Times New Roman" w:cs="Times New Roman" w:eastAsia="Times New Roman" w:hAnsi="Times New Roman"/>
-          <w:b w:val="0"/>
-          <w:i w:val="1"/>
-          <w:smallCaps w:val="0"/>
-          <w:strike w:val="0"/>
-          <w:color w:val="0000ff"/>
-          <w:sz w:val="20"/>
-          <w:szCs w:val="20"/>
-          <w:u w:val="none"/>
-          <w:shd w:fill="auto" w:val="clear"/>
-          <w:vertAlign w:val="baseline"/>
-          <w:rtl w:val="0"/>
-        </w:rPr>
-        <w:t xml:space="preserve">[Specify how many phases of the project. Each phase should include starting date, ending date, phase name, and overall objectives.</w:t>
-      </w:r>
-    </w:p>
-    <w:p>
-      <w:pPr>
-        <w:keepNext w:val="0"/>
-        <w:keepLines w:val="0"/>
-        <w:pageBreakBefore w:val="0"/>
-        <w:widowControl w:val="1"/>
-        <w:pBdr>
-          <w:top w:space="0" w:sz="0" w:val="nil"/>
-          <w:left w:space="0" w:sz="0" w:val="nil"/>
-          <w:bottom w:space="0" w:sz="0" w:val="nil"/>
-          <w:right w:space="0" w:sz="0" w:val="nil"/>
-          <w:between w:space="0" w:sz="0" w:val="nil"/>
-        </w:pBdr>
-        <w:shd w:fill="auto" w:val="clear"/>
-        <w:spacing w:after="120" w:before="0" w:line="240" w:lineRule="auto"/>
-        <w:ind w:left="720" w:right="0" w:firstLine="0"/>
-        <w:jc w:val="left"/>
-        <w:rPr>
-          <w:rFonts w:ascii="Times New Roman" w:cs="Times New Roman" w:eastAsia="Times New Roman" w:hAnsi="Times New Roman"/>
-          <w:b w:val="0"/>
-          <w:i w:val="1"/>
-          <w:smallCaps w:val="0"/>
-          <w:strike w:val="0"/>
-          <w:color w:val="0000ff"/>
-          <w:sz w:val="20"/>
-          <w:szCs w:val="20"/>
-          <w:u w:val="none"/>
-          <w:shd w:fill="auto" w:val="clear"/>
-          <w:vertAlign w:val="baseline"/>
-        </w:rPr>
-      </w:pPr>
-      <w:bookmarkStart w:colFirst="0" w:colLast="0" w:name="_heading=h.lnxbz9" w:id="13"/>
-      <w:bookmarkEnd w:id="13"/>
-      <w:r>
-        <w:rPr>
-          <w:rFonts w:ascii="Times New Roman" w:cs="Times New Roman" w:eastAsia="Times New Roman" w:hAnsi="Times New Roman"/>
-          <w:b w:val="0"/>
-          <w:i w:val="1"/>
-          <w:smallCaps w:val="0"/>
-          <w:strike w:val="0"/>
-          <w:color w:val="0000ff"/>
-          <w:sz w:val="20"/>
-          <w:szCs w:val="20"/>
-          <w:u w:val="none"/>
-          <w:shd w:fill="auto" w:val="clear"/>
-          <w:vertAlign w:val="baseline"/>
-          <w:rtl w:val="0"/>
-        </w:rPr>
-        <w:t xml:space="preserve">Refer to the lecture note “LN04 -- Project Assignments”, slides #1 and #11 for the initial plan. </w:t>
-      </w:r>
-    </w:p>
-    <w:p>
-      <w:pPr>
-        <w:keepNext w:val="0"/>
-        <w:keepLines w:val="0"/>
-        <w:pageBreakBefore w:val="0"/>
-        <w:widowControl w:val="1"/>
-        <w:pBdr>
-          <w:top w:space="0" w:sz="0" w:val="nil"/>
-          <w:left w:space="0" w:sz="0" w:val="nil"/>
-          <w:bottom w:space="0" w:sz="0" w:val="nil"/>
-          <w:right w:space="0" w:sz="0" w:val="nil"/>
-          <w:between w:space="0" w:sz="0" w:val="nil"/>
-        </w:pBdr>
-        <w:shd w:fill="auto" w:val="clear"/>
-        <w:spacing w:after="120" w:before="0" w:line="240" w:lineRule="auto"/>
-        <w:ind w:left="720" w:right="0" w:firstLine="0"/>
-        <w:jc w:val="left"/>
-        <w:rPr>
-          <w:rFonts w:ascii="Times New Roman" w:cs="Times New Roman" w:eastAsia="Times New Roman" w:hAnsi="Times New Roman"/>
-          <w:b w:val="0"/>
-          <w:i w:val="1"/>
-          <w:smallCaps w:val="0"/>
-          <w:strike w:val="0"/>
-          <w:color w:val="0000ff"/>
-          <w:sz w:val="20"/>
-          <w:szCs w:val="20"/>
-          <w:u w:val="none"/>
-          <w:shd w:fill="auto" w:val="clear"/>
-          <w:vertAlign w:val="baseline"/>
-        </w:rPr>
-      </w:pPr>
-      <w:r>
-        <w:rPr>
-          <w:rFonts w:ascii="Times New Roman" w:cs="Times New Roman" w:eastAsia="Times New Roman" w:hAnsi="Times New Roman"/>
-          <w:b w:val="0"/>
-          <w:i w:val="1"/>
-          <w:smallCaps w:val="0"/>
-          <w:strike w:val="0"/>
-          <w:color w:val="0000ff"/>
-          <w:sz w:val="20"/>
-          <w:szCs w:val="20"/>
-          <w:u w:val="none"/>
-          <w:shd w:fill="auto" w:val="clear"/>
-          <w:vertAlign w:val="baseline"/>
-          <w:rtl w:val="0"/>
-        </w:rPr>
-        <w:t xml:space="preserve">List iterations and the objectives to be accomplished for each of the iterations.]</w:t>
-      </w:r>
-    </w:p>
-    <w:p>
-      <w:pPr>
-        <w:keepNext w:val="0"/>
-        <w:keepLines w:val="0"/>
-        <w:pageBreakBefore w:val="0"/>
-        <w:widowControl w:val="1"/>
-        <w:pBdr>
-          <w:top w:space="0" w:sz="0" w:val="nil"/>
-          <w:left w:space="0" w:sz="0" w:val="nil"/>
-          <w:bottom w:space="0" w:sz="0" w:val="nil"/>
-          <w:right w:space="0" w:sz="0" w:val="nil"/>
-          <w:between w:space="0" w:sz="0" w:val="nil"/>
-        </w:pBdr>
-        <w:shd w:fill="auto" w:val="clear"/>
-        <w:spacing w:after="120" w:before="0" w:line="240" w:lineRule="auto"/>
-        <w:ind w:left="720" w:right="0" w:firstLine="0"/>
-        <w:jc w:val="left"/>
-        <w:rPr>
-          <w:rFonts w:ascii="Times New Roman" w:cs="Times New Roman" w:eastAsia="Times New Roman" w:hAnsi="Times New Roman"/>
-          <w:b w:val="0"/>
-          <w:i w:val="1"/>
-          <w:smallCaps w:val="0"/>
-          <w:strike w:val="0"/>
-          <w:color w:val="0000ff"/>
-          <w:sz w:val="20"/>
-          <w:szCs w:val="20"/>
-          <w:u w:val="none"/>
-          <w:shd w:fill="auto" w:val="clear"/>
-          <w:vertAlign w:val="baseline"/>
-        </w:rPr>
-      </w:pPr>
-      <w:r>
-        <w:rPr>
-          <w:rFonts w:ascii="Times New Roman" w:cs="Times New Roman" w:eastAsia="Times New Roman" w:hAnsi="Times New Roman"/>
-          <w:b w:val="0"/>
-          <w:i w:val="1"/>
-          <w:smallCaps w:val="0"/>
-          <w:strike w:val="0"/>
-          <w:color w:val="0000ff"/>
-          <w:sz w:val="20"/>
-          <w:szCs w:val="20"/>
-          <w:u w:val="none"/>
-          <w:shd w:fill="auto" w:val="clear"/>
-          <w:vertAlign w:val="baseline"/>
-          <w:rtl w:val="0"/>
-        </w:rPr>
-        <w:t xml:space="preserve">It is OK to include:</w:t>
-      </w:r>
-    </w:p>
-    <w:p>
-      <w:pPr>
-        <w:keepNext w:val="0"/>
-        <w:keepLines w:val="0"/>
-        <w:pageBreakBefore w:val="0"/>
-        <w:widowControl w:val="1"/>
-        <w:pBdr>
-          <w:top w:space="0" w:sz="0" w:val="nil"/>
-          <w:left w:space="0" w:sz="0" w:val="nil"/>
-          <w:bottom w:space="0" w:sz="0" w:val="nil"/>
-          <w:right w:space="0" w:sz="0" w:val="nil"/>
-          <w:between w:space="0" w:sz="0" w:val="nil"/>
-        </w:pBdr>
-        <w:shd w:fill="auto" w:val="clear"/>
-        <w:spacing w:after="120" w:before="0" w:line="240" w:lineRule="auto"/>
-        <w:ind w:left="1080" w:right="0" w:hanging="360"/>
-        <w:jc w:val="left"/>
-        <w:rPr>
-          <w:rFonts w:ascii="Times New Roman" w:cs="Times New Roman" w:eastAsia="Times New Roman" w:hAnsi="Times New Roman"/>
-          <w:b w:val="0"/>
-          <w:i w:val="1"/>
-          <w:smallCaps w:val="0"/>
-          <w:strike w:val="0"/>
-          <w:color w:val="0000ff"/>
-          <w:sz w:val="20"/>
-          <w:szCs w:val="20"/>
-          <w:u w:val="none"/>
-          <w:shd w:fill="auto" w:val="clear"/>
-          <w:vertAlign w:val="baseline"/>
-        </w:rPr>
-      </w:pPr>
-      <w:r>
-        <w:rPr>
-          <w:rFonts w:ascii="Noto Sans Symbols" w:cs="Noto Sans Symbols" w:eastAsia="Noto Sans Symbols" w:hAnsi="Noto Sans Symbols"/>
-          <w:b w:val="0"/>
-          <w:i w:val="0"/>
-          <w:smallCaps w:val="0"/>
-          <w:strike w:val="0"/>
-          <w:color w:val="0000ff"/>
-          <w:sz w:val="20"/>
-          <w:szCs w:val="20"/>
-          <w:u w:val="none"/>
-          <w:shd w:fill="auto" w:val="clear"/>
-          <w:vertAlign w:val="baseline"/>
-          <w:rtl w:val="0"/>
-        </w:rPr>
-        <w:t xml:space="preserve">∙</w:t>
-      </w:r>
-      <w:r>
-        <w:rPr>
-          <w:rFonts w:ascii="Times New Roman" w:cs="Times New Roman" w:eastAsia="Times New Roman" w:hAnsi="Times New Roman"/>
-          <w:b w:val="0"/>
-          <w:i w:val="0"/>
-          <w:smallCaps w:val="0"/>
-          <w:strike w:val="0"/>
-          <w:color w:val="0000ff"/>
-          <w:sz w:val="14"/>
-          <w:szCs w:val="14"/>
-          <w:u w:val="none"/>
-          <w:shd w:fill="auto" w:val="clear"/>
-          <w:vertAlign w:val="baseline"/>
-          <w:rtl w:val="0"/>
-        </w:rPr>
-        <w:t xml:space="preserve">     </w:t>
-      </w:r>
-      <w:r>
-        <w:rPr>
-          <w:rFonts w:ascii="Times New Roman" w:cs="Times New Roman" w:eastAsia="Times New Roman" w:hAnsi="Times New Roman"/>
-          <w:b w:val="0"/>
-          <w:i w:val="1"/>
-          <w:smallCaps w:val="0"/>
-          <w:strike w:val="0"/>
-          <w:color w:val="0000ff"/>
-          <w:sz w:val="20"/>
-          <w:szCs w:val="20"/>
-          <w:u w:val="none"/>
-          <w:shd w:fill="auto" w:val="clear"/>
-          <w:vertAlign w:val="baseline"/>
-          <w:rtl w:val="0"/>
-        </w:rPr>
-        <w:t xml:space="preserve">Work Breakdown Structure (WBS) </w:t>
-      </w:r>
-    </w:p>
-    <w:p>
-      <w:pPr>
-        <w:keepNext w:val="0"/>
-        <w:keepLines w:val="0"/>
-        <w:pageBreakBefore w:val="0"/>
-        <w:widowControl w:val="1"/>
-        <w:pBdr>
-          <w:top w:space="0" w:sz="0" w:val="nil"/>
-          <w:left w:space="0" w:sz="0" w:val="nil"/>
-          <w:bottom w:space="0" w:sz="0" w:val="nil"/>
-          <w:right w:space="0" w:sz="0" w:val="nil"/>
-          <w:between w:space="0" w:sz="0" w:val="nil"/>
-        </w:pBdr>
-        <w:shd w:fill="auto" w:val="clear"/>
-        <w:spacing w:after="120" w:before="0" w:line="240" w:lineRule="auto"/>
-        <w:ind w:left="1080" w:right="0" w:hanging="360"/>
-        <w:jc w:val="left"/>
-        <w:rPr>
-          <w:rFonts w:ascii="Times New Roman" w:cs="Times New Roman" w:eastAsia="Times New Roman" w:hAnsi="Times New Roman"/>
-          <w:b w:val="0"/>
-          <w:i w:val="1"/>
-          <w:smallCaps w:val="0"/>
-          <w:strike w:val="0"/>
-          <w:color w:val="0000ff"/>
-          <w:sz w:val="20"/>
-          <w:szCs w:val="20"/>
-          <w:u w:val="none"/>
-          <w:shd w:fill="auto" w:val="clear"/>
-          <w:vertAlign w:val="baseline"/>
-        </w:rPr>
-      </w:pPr>
-      <w:r>
-        <w:rPr>
-          <w:rFonts w:ascii="Noto Sans Symbols" w:cs="Noto Sans Symbols" w:eastAsia="Noto Sans Symbols" w:hAnsi="Noto Sans Symbols"/>
-          <w:b w:val="0"/>
-          <w:i w:val="0"/>
-          <w:smallCaps w:val="0"/>
-          <w:strike w:val="0"/>
-          <w:color w:val="0000ff"/>
-          <w:sz w:val="20"/>
-          <w:szCs w:val="20"/>
-          <w:u w:val="none"/>
-          <w:shd w:fill="auto" w:val="clear"/>
-          <w:vertAlign w:val="baseline"/>
-          <w:rtl w:val="0"/>
-        </w:rPr>
-        <w:t xml:space="preserve">∙</w:t>
-      </w:r>
-      <w:r>
-        <w:rPr>
-          <w:rFonts w:ascii="Times New Roman" w:cs="Times New Roman" w:eastAsia="Times New Roman" w:hAnsi="Times New Roman"/>
-          <w:b w:val="0"/>
-          <w:i w:val="0"/>
-          <w:smallCaps w:val="0"/>
-          <w:strike w:val="0"/>
-          <w:color w:val="0000ff"/>
-          <w:sz w:val="14"/>
-          <w:szCs w:val="14"/>
-          <w:u w:val="none"/>
-          <w:shd w:fill="auto" w:val="clear"/>
-          <w:vertAlign w:val="baseline"/>
-          <w:rtl w:val="0"/>
-        </w:rPr>
-        <w:t xml:space="preserve">     </w:t>
-      </w:r>
-      <w:r>
-        <w:rPr>
-          <w:rFonts w:ascii="Times New Roman" w:cs="Times New Roman" w:eastAsia="Times New Roman" w:hAnsi="Times New Roman"/>
-          <w:b w:val="0"/>
-          <w:i w:val="1"/>
-          <w:smallCaps w:val="0"/>
-          <w:strike w:val="0"/>
-          <w:color w:val="0000ff"/>
-          <w:sz w:val="20"/>
-          <w:szCs w:val="20"/>
-          <w:u w:val="none"/>
-          <w:shd w:fill="auto" w:val="clear"/>
-          <w:vertAlign w:val="baseline"/>
-          <w:rtl w:val="0"/>
-        </w:rPr>
-        <w:t xml:space="preserve">a timeline or Gantt chart showing the allocation of time to the project phases and iterations</w:t>
-      </w:r>
-    </w:p>
-    <w:p>
-      <w:pPr>
-        <w:keepNext w:val="0"/>
-        <w:keepLines w:val="0"/>
-        <w:pageBreakBefore w:val="0"/>
-        <w:widowControl w:val="1"/>
-        <w:pBdr>
-          <w:top w:space="0" w:sz="0" w:val="nil"/>
-          <w:left w:space="0" w:sz="0" w:val="nil"/>
-          <w:bottom w:space="0" w:sz="0" w:val="nil"/>
-          <w:right w:space="0" w:sz="0" w:val="nil"/>
-          <w:between w:space="0" w:sz="0" w:val="nil"/>
-        </w:pBdr>
-        <w:shd w:fill="auto" w:val="clear"/>
-        <w:spacing w:after="120" w:before="0" w:line="240" w:lineRule="auto"/>
-        <w:ind w:left="1080" w:right="0" w:hanging="360"/>
-        <w:jc w:val="left"/>
-        <w:rPr>
-          <w:rFonts w:ascii="Times New Roman" w:cs="Times New Roman" w:eastAsia="Times New Roman" w:hAnsi="Times New Roman"/>
-          <w:b w:val="0"/>
-          <w:i w:val="1"/>
-          <w:smallCaps w:val="0"/>
-          <w:strike w:val="0"/>
-          <w:color w:val="0000ff"/>
-          <w:sz w:val="20"/>
-          <w:szCs w:val="20"/>
-          <w:u w:val="none"/>
-          <w:shd w:fill="auto" w:val="clear"/>
-          <w:vertAlign w:val="baseline"/>
-        </w:rPr>
-      </w:pPr>
-      <w:r>
-        <w:rPr>
-          <w:rFonts w:ascii="Noto Sans Symbols" w:cs="Noto Sans Symbols" w:eastAsia="Noto Sans Symbols" w:hAnsi="Noto Sans Symbols"/>
-          <w:b w:val="0"/>
-          <w:i w:val="0"/>
-          <w:smallCaps w:val="0"/>
-          <w:strike w:val="0"/>
-          <w:color w:val="0000ff"/>
-          <w:sz w:val="20"/>
-          <w:szCs w:val="20"/>
-          <w:u w:val="none"/>
-          <w:shd w:fill="auto" w:val="clear"/>
-          <w:vertAlign w:val="baseline"/>
-          <w:rtl w:val="0"/>
-        </w:rPr>
-        <w:t xml:space="preserve">∙</w:t>
-      </w:r>
-      <w:r>
-        <w:rPr>
-          <w:rFonts w:ascii="Times New Roman" w:cs="Times New Roman" w:eastAsia="Times New Roman" w:hAnsi="Times New Roman"/>
-          <w:b w:val="0"/>
-          <w:i w:val="0"/>
-          <w:smallCaps w:val="0"/>
-          <w:strike w:val="0"/>
-          <w:color w:val="0000ff"/>
-          <w:sz w:val="14"/>
-          <w:szCs w:val="14"/>
-          <w:u w:val="none"/>
-          <w:shd w:fill="auto" w:val="clear"/>
-          <w:vertAlign w:val="baseline"/>
-          <w:rtl w:val="0"/>
-        </w:rPr>
-        <w:t xml:space="preserve">     </w:t>
-      </w:r>
-      <w:r>
-        <w:rPr>
-          <w:rFonts w:ascii="Times New Roman" w:cs="Times New Roman" w:eastAsia="Times New Roman" w:hAnsi="Times New Roman"/>
-          <w:b w:val="0"/>
-          <w:i w:val="1"/>
-          <w:smallCaps w:val="0"/>
-          <w:strike w:val="0"/>
-          <w:color w:val="0000ff"/>
-          <w:sz w:val="20"/>
-          <w:szCs w:val="20"/>
-          <w:u w:val="none"/>
-          <w:shd w:fill="auto" w:val="clear"/>
-          <w:vertAlign w:val="baseline"/>
-          <w:rtl w:val="0"/>
-        </w:rPr>
-        <w:t xml:space="preserve">identify major milestones with their achievement criteria</w:t>
-      </w:r>
-    </w:p>
-    <w:p>
-      <w:pPr>
-        <w:keepNext w:val="0"/>
-        <w:keepLines w:val="0"/>
-        <w:pageBreakBefore w:val="0"/>
-        <w:widowControl w:val="1"/>
-        <w:pBdr>
-          <w:top w:space="0" w:sz="0" w:val="nil"/>
-          <w:left w:space="0" w:sz="0" w:val="nil"/>
-          <w:bottom w:space="0" w:sz="0" w:val="nil"/>
-          <w:right w:space="0" w:sz="0" w:val="nil"/>
-          <w:between w:space="0" w:sz="0" w:val="nil"/>
-        </w:pBdr>
-        <w:shd w:fill="auto" w:val="clear"/>
-        <w:spacing w:after="120" w:before="0" w:line="240" w:lineRule="auto"/>
-        <w:ind w:left="720" w:right="0" w:firstLine="0"/>
-        <w:jc w:val="left"/>
-        <w:rPr>
-          <w:color w:val="0000ff"/>
-        </w:rPr>
-      </w:pPr>
-      <w:r>
-        <w:rPr>
-          <w:rFonts w:ascii="Times New Roman" w:cs="Times New Roman" w:eastAsia="Times New Roman" w:hAnsi="Times New Roman"/>
-          <w:b w:val="0"/>
-          <w:i w:val="1"/>
-          <w:smallCaps w:val="0"/>
-          <w:strike w:val="0"/>
-          <w:color w:val="0000ff"/>
-          <w:sz w:val="20"/>
-          <w:szCs w:val="20"/>
-          <w:u w:val="none"/>
-          <w:shd w:fill="auto" w:val="clear"/>
-          <w:vertAlign w:val="baseline"/>
-          <w:rtl w:val="0"/>
-        </w:rPr>
-        <w:t xml:space="preserve">Define any important release points and demos.</w:t>
-      </w:r>
-      <w:r>
-        <w:rPr>
-          <w:rtl w:val="0"/>
-        </w:rPr>
-      </w:r>
-    </w:p>
-    <w:p>
-      <w:pPr>
         <w:rPr/>
       </w:pPr>
       <w:r>
@@ -7329,25 +6838,11 @@
     </w:tbl>
     <w:p>
       <w:pPr>
-        <w:keepNext w:val="0"/>
-        <w:keepLines w:val="0"/>
-        <w:pageBreakBefore w:val="0"/>
-        <w:widowControl w:val="1"/>
-        <w:pBdr>
-          <w:top w:space="0" w:sz="0" w:val="nil"/>
-          <w:left w:space="0" w:sz="0" w:val="nil"/>
-          <w:bottom w:space="0" w:sz="0" w:val="nil"/>
-          <w:right w:space="0" w:sz="0" w:val="nil"/>
-          <w:between w:space="0" w:sz="0" w:val="nil"/>
-        </w:pBdr>
-        <w:shd w:fill="auto" w:val="clear"/>
-        <w:spacing w:after="120" w:before="0" w:line="240" w:lineRule="auto"/>
-        <w:ind w:left="720" w:right="0" w:firstLine="0"/>
-        <w:jc w:val="left"/>
-        <w:rPr>
-          <w:color w:val="0000ff"/>
-        </w:rPr>
-      </w:pPr>
+        <w:pStyle w:val="Heading4"/>
+        <w:rPr/>
+      </w:pPr>
+      <w:bookmarkStart w:colFirst="0" w:colLast="0" w:name="_heading=h.qh87dj34gwn3" w:id="13"/>
+      <w:bookmarkEnd w:id="13"/>
       <w:r>
         <w:rPr>
           <w:rtl w:val="0"/>
@@ -7357,75 +6852,13 @@
     <w:p>
       <w:pPr>
         <w:pStyle w:val="Heading4"/>
-        <w:rPr/>
-      </w:pPr>
-      <w:bookmarkStart w:colFirst="0" w:colLast="0" w:name="_heading=h.qh87dj34gwn3" w:id="14"/>
+        <w:ind w:left="0" w:firstLine="0"/>
+        <w:rPr>
+          <w:color w:val="0000ff"/>
+        </w:rPr>
+      </w:pPr>
+      <w:bookmarkStart w:colFirst="0" w:colLast="0" w:name="_heading=h.bnblspue4hjz" w:id="14"/>
       <w:bookmarkEnd w:id="14"/>
-      <w:r>
-        <w:rPr>
-          <w:rtl w:val="0"/>
-        </w:rPr>
-      </w:r>
-    </w:p>
-    <w:p>
-      <w:pPr>
-        <w:pStyle w:val="Heading4"/>
-        <w:rPr/>
-      </w:pPr>
-      <w:bookmarkStart w:colFirst="0" w:colLast="0" w:name="_heading=h.qekd6ecijdf5" w:id="15"/>
-      <w:bookmarkEnd w:id="15"/>
-      <w:r>
-        <w:rPr>
-          <w:rtl w:val="0"/>
-        </w:rPr>
-      </w:r>
-    </w:p>
-    <w:p>
-      <w:pPr>
-        <w:pStyle w:val="Heading4"/>
-        <w:rPr/>
-      </w:pPr>
-      <w:bookmarkStart w:colFirst="0" w:colLast="0" w:name="_heading=h.fnfq80dw1il3" w:id="16"/>
-      <w:bookmarkEnd w:id="16"/>
-      <w:r>
-        <w:rPr>
-          <w:rtl w:val="0"/>
-        </w:rPr>
-      </w:r>
-    </w:p>
-    <w:p>
-      <w:pPr>
-        <w:pStyle w:val="Heading4"/>
-        <w:ind w:left="0" w:firstLine="0"/>
-        <w:rPr/>
-      </w:pPr>
-      <w:bookmarkStart w:colFirst="0" w:colLast="0" w:name="_heading=h.ghjmi9b13lgi" w:id="17"/>
-      <w:bookmarkEnd w:id="17"/>
-      <w:r>
-        <w:rPr>
-          <w:rtl w:val="0"/>
-        </w:rPr>
-      </w:r>
-    </w:p>
-    <w:p>
-      <w:pPr>
-        <w:rPr/>
-      </w:pPr>
-      <w:r>
-        <w:rPr>
-          <w:rtl w:val="0"/>
-        </w:rPr>
-      </w:r>
-    </w:p>
-    <w:p>
-      <w:pPr>
-        <w:pStyle w:val="Heading4"/>
-        <w:rPr>
-          <w:color w:val="0000ff"/>
-        </w:rPr>
-      </w:pPr>
-      <w:bookmarkStart w:colFirst="0" w:colLast="0" w:name="_heading=h.bnblspue4hjz" w:id="18"/>
-      <w:bookmarkEnd w:id="18"/>
       <w:r>
         <w:rPr>
           <w:rtl w:val="0"/>
@@ -8757,8 +8190,8 @@
           <w:color w:val="0000ff"/>
         </w:rPr>
       </w:pPr>
-      <w:bookmarkStart w:colFirst="0" w:colLast="0" w:name="_heading=h.lvyxzydr85cj" w:id="19"/>
-      <w:bookmarkEnd w:id="19"/>
+      <w:bookmarkStart w:colFirst="0" w:colLast="0" w:name="_heading=h.lvyxzydr85cj" w:id="15"/>
+      <w:bookmarkEnd w:id="15"/>
       <w:hyperlink r:id="rId14">
         <w:r>
           <w:rPr>
@@ -8786,8 +8219,8 @@
         <w:ind w:left="0" w:firstLine="0"/>
         <w:rPr/>
       </w:pPr>
-      <w:bookmarkStart w:colFirst="0" w:colLast="0" w:name="_heading=h.35nkun2" w:id="20"/>
-      <w:bookmarkEnd w:id="20"/>
+      <w:bookmarkStart w:colFirst="0" w:colLast="0" w:name="_heading=h.35nkun2" w:id="16"/>
+      <w:bookmarkEnd w:id="16"/>
       <w:r>
         <w:rPr>
           <w:rtl w:val="0"/>
@@ -8864,8 +8297,8 @@
         <w:ind w:left="0" w:firstLine="0"/>
         <w:rPr/>
       </w:pPr>
-      <w:bookmarkStart w:colFirst="0" w:colLast="0" w:name="_heading=h.1ksv4uv" w:id="21"/>
-      <w:bookmarkEnd w:id="21"/>
+      <w:bookmarkStart w:colFirst="0" w:colLast="0" w:name="_heading=h.1ksv4uv" w:id="17"/>
+      <w:bookmarkEnd w:id="17"/>
       <w:r>
         <w:rPr>
           <w:rtl w:val="0"/>
@@ -8919,8 +8352,8 @@
         <w:ind w:left="0" w:firstLine="0"/>
         <w:rPr/>
       </w:pPr>
-      <w:bookmarkStart w:colFirst="0" w:colLast="0" w:name="_heading=h.44sinio" w:id="22"/>
-      <w:bookmarkEnd w:id="22"/>
+      <w:bookmarkStart w:colFirst="0" w:colLast="0" w:name="_heading=h.44sinio" w:id="18"/>
+      <w:bookmarkEnd w:id="18"/>
       <w:r>
         <w:rPr>
           <w:rtl w:val="0"/>
@@ -8938,8 +8371,8 @@
         <w:ind w:left="0" w:firstLine="0"/>
         <w:rPr/>
       </w:pPr>
-      <w:bookmarkStart w:colFirst="0" w:colLast="0" w:name="_heading=h.2jxsxqh" w:id="23"/>
-      <w:bookmarkEnd w:id="23"/>
+      <w:bookmarkStart w:colFirst="0" w:colLast="0" w:name="_heading=h.2jxsxqh" w:id="19"/>
+      <w:bookmarkEnd w:id="19"/>
       <w:r>
         <w:rPr>
           <w:rtl w:val="0"/>
@@ -8953,8 +8386,8 @@
           <w:vertAlign w:val="baseline"/>
         </w:rPr>
       </w:pPr>
-      <w:bookmarkStart w:colFirst="0" w:colLast="0" w:name="_heading=h.z337ya" w:id="24"/>
-      <w:bookmarkEnd w:id="24"/>
+      <w:bookmarkStart w:colFirst="0" w:colLast="0" w:name="_heading=h.z337ya" w:id="20"/>
+      <w:bookmarkEnd w:id="20"/>
       <w:r>
         <w:rPr>
           <w:vertAlign w:val="baseline"/>
@@ -8982,6 +8415,24 @@
           <w:rtl w:val="0"/>
         </w:rPr>
         <w:t xml:space="preserve">Weekly meeting</w:t>
+      </w:r>
+    </w:p>
+    <w:p>
+      <w:pPr>
+        <w:numPr>
+          <w:ilvl w:val="0"/>
+          <w:numId w:val="4"/>
+        </w:numPr>
+        <w:ind w:left="1440" w:hanging="360"/>
+        <w:rPr>
+          <w:u w:val="none"/>
+        </w:rPr>
+      </w:pPr>
+      <w:r>
+        <w:rPr>
+          <w:rtl w:val="0"/>
+        </w:rPr>
+        <w:t xml:space="preserve">Review Sprint Meeting &amp; Planning Sprint Meeting</w:t>
       </w:r>
     </w:p>
     <w:p>
@@ -9031,8 +8482,8 @@
         <w:ind w:left="0" w:firstLine="0"/>
         <w:rPr/>
       </w:pPr>
-      <w:bookmarkStart w:colFirst="0" w:colLast="0" w:name="_heading=h.3j2qqm3" w:id="25"/>
-      <w:bookmarkEnd w:id="25"/>
+      <w:bookmarkStart w:colFirst="0" w:colLast="0" w:name="_heading=h.3j2qqm3" w:id="21"/>
+      <w:bookmarkEnd w:id="21"/>
       <w:r>
         <w:rPr>
           <w:rtl w:val="0"/>
@@ -9071,8 +8522,8 @@
           <w:vertAlign w:val="baseline"/>
         </w:rPr>
       </w:pPr>
-      <w:bookmarkStart w:colFirst="0" w:colLast="0" w:name="_heading=h.1y810tw" w:id="26"/>
-      <w:bookmarkEnd w:id="26"/>
+      <w:bookmarkStart w:colFirst="0" w:colLast="0" w:name="_heading=h.1y810tw" w:id="22"/>
+      <w:bookmarkEnd w:id="22"/>
       <w:r>
         <w:rPr>
           <w:rtl w:val="0"/>
@@ -10008,8 +9459,8 @@
         <w:ind w:left="0" w:firstLine="0"/>
         <w:rPr/>
       </w:pPr>
-      <w:bookmarkStart w:colFirst="0" w:colLast="0" w:name="_heading=h.4i7ojhp" w:id="27"/>
-      <w:bookmarkEnd w:id="27"/>
+      <w:bookmarkStart w:colFirst="0" w:colLast="0" w:name="_heading=h.4i7ojhp" w:id="23"/>
+      <w:bookmarkEnd w:id="23"/>
       <w:r>
         <w:rPr>
           <w:rtl w:val="0"/>
@@ -10157,8 +9608,8 @@
           <w:vertAlign w:val="baseline"/>
         </w:rPr>
       </w:pPr>
-      <w:bookmarkStart w:colFirst="0" w:colLast="0" w:name="_heading=h.2xcytpi" w:id="28"/>
-      <w:bookmarkEnd w:id="28"/>
+      <w:bookmarkStart w:colFirst="0" w:colLast="0" w:name="_heading=h.2xcytpi" w:id="24"/>
+      <w:bookmarkEnd w:id="24"/>
       <w:r>
         <w:rPr>
           <w:rtl w:val="0"/>
@@ -12696,7 +12147,7 @@
 
 <file path=customXML/item1.xml><?xml version="1.0" encoding="utf-8"?>
 <go:gDocsCustomXmlDataStorage xmlns:go="http://customooxmlschemas.google.com/" xmlns:r="http://schemas.openxmlformats.org/officeDocument/2006/relationships" uri="GoogleDocsCustomDataVersion2">
-  <go:docsCustomData xmlns:go="http://customooxmlschemas.google.com/" roundtripDataSignature="AMtx7mgD7McVAXtdqyjXzfiHMkTr1LpsVg==">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</go:docsCustomData>
+  <go:docsCustomData xmlns:go="http://customooxmlschemas.google.com/" roundtripDataSignature="AMtx7mgmxNcHksoumgYCd/Qdw5BjzXJSxA==">CgMxLjAyCGguZ2pkZ3hzMgloLjMwajB6bGwyCWguMWZvYjl0ZTIJaC4zem55c2g3MgloLjJldDkycDAyCGgudHlqY3d0MgloLjNkeTZ2a20yCWguMXQzaDVzZjIJaC40ZDM0b2c4MgloLjJzOGV5bzEyCWguMTdkcDh2dTIJaC4zcmRjcmpuMgloLjI2aW4xcmcyDmgucWg4N2RqMzRnd24zMg5oLmJuYmxzcHVlNGhqejIOaC5sdnl4enlkcjg1Y2oyCWguMzVua3VuMjIJaC4xa3N2NHV2MgloLjQ0c2luaW8yCWguMmp4c3hxaDIIaC56MzM3eWEyCWguM2oycXFtMzIJaC4xeTgxMHR3MgloLjRpN29qaHAyCWguMnhjeXRwaTgAciExcGNIamRPb1VUTnhBZmsyY1lTcVJsWW9LTDhYbHFKTl8=</go:docsCustomData>
 </go:gDocsCustomXmlDataStorage>
 </file>
 

</xml_diff>